<commit_message>
adjusting the presentation and fixing spelling error in assignement 2a
</commit_message>
<xml_diff>
--- a/Darby Stuff/Assignment 2A/Assignment-2A-Team2-MCU TNC Design.docx
+++ b/Darby Stuff/Assignment 2A/Assignment-2A-Team2-MCU TNC Design.docx
@@ -198,7 +198,17 @@
           <w:sz w:val="40"/>
           <w:szCs w:val="40"/>
         </w:rPr>
-        <w:t xml:space="preserve">March </w:t>
+        <w:t>M</w:t>
+      </w:r>
+      <w:bookmarkStart w:id="0" w:name="_GoBack"/>
+      <w:bookmarkEnd w:id="0"/>
+      <w:r>
+        <w:rPr>
+          <w:rFonts w:ascii="Times New Roman" w:hAnsi="Times New Roman" w:cs="Times New Roman"/>
+          <w:sz w:val="40"/>
+          <w:szCs w:val="40"/>
+        </w:rPr>
+        <w:t xml:space="preserve">arch </w:t>
       </w:r>
       <w:r>
         <w:rPr>
@@ -236,7 +246,27 @@
           <w:sz w:val="40"/>
           <w:szCs w:val="40"/>
         </w:rPr>
-        <w:t>Pier Review of Team 1: Package Delivery Robot</w:t>
+        <w:t>P</w:t>
+      </w:r>
+      <w:r>
+        <w:rPr>
+          <w:rFonts w:ascii="Times New Roman" w:hAnsi="Times New Roman" w:cs="Times New Roman"/>
+          <w:i/>
+          <w:iCs/>
+          <w:sz w:val="40"/>
+          <w:szCs w:val="40"/>
+        </w:rPr>
+        <w:t>e</w:t>
+      </w:r>
+      <w:r>
+        <w:rPr>
+          <w:rFonts w:ascii="Times New Roman" w:hAnsi="Times New Roman" w:cs="Times New Roman"/>
+          <w:i/>
+          <w:iCs/>
+          <w:sz w:val="40"/>
+          <w:szCs w:val="40"/>
+        </w:rPr>
+        <w:t>er Review of Team 1: Package Delivery Robot</w:t>
       </w:r>
     </w:p>
     <w:p>
@@ -476,7 +506,25 @@
           <w:sz w:val="24"/>
           <w:szCs w:val="24"/>
         </w:rPr>
-        <w:t>This portion of the project analysis seems very well organized and explains each aspect pretty thoroughly. The team takes into account many small details and discusses their effect on the project. This section gives a good idea of the project’s feasibility at this point in the design process.</w:t>
+        <w:t xml:space="preserve">This portion of the project analysis seems very well organized and explains each aspect pretty thoroughly. The team </w:t>
+      </w:r>
+      <w:proofErr w:type="gramStart"/>
+      <w:r>
+        <w:rPr>
+          <w:rFonts w:ascii="Times New Roman" w:hAnsi="Times New Roman" w:cs="Times New Roman"/>
+          <w:sz w:val="24"/>
+          <w:szCs w:val="24"/>
+        </w:rPr>
+        <w:t>takes into account</w:t>
+      </w:r>
+      <w:proofErr w:type="gramEnd"/>
+      <w:r>
+        <w:rPr>
+          <w:rFonts w:ascii="Times New Roman" w:hAnsi="Times New Roman" w:cs="Times New Roman"/>
+          <w:sz w:val="24"/>
+          <w:szCs w:val="24"/>
+        </w:rPr>
+        <w:t xml:space="preserve"> many small details and discusses their effect on the project. This section gives a good idea of the project’s feasibility at this point in the design process.</w:t>
       </w:r>
     </w:p>
     <w:p>
@@ -522,25 +570,69 @@
           <w:sz w:val="24"/>
           <w:szCs w:val="24"/>
         </w:rPr>
-        <w:t>In this section, many of the points made by our team previously were taken into account and used to improve this section. It covers a large portion of trade offs when looking to different arms and processes. However, this section does not discuss any software tradeoffs, processor or microcontroller tradeoffs, or sensor/servo trade offs that should be considered in this section of the paper.</w:t>
-      </w:r>
-      <w:r>
-        <w:rPr>
-          <w:rFonts w:ascii="Times New Roman" w:hAnsi="Times New Roman" w:cs="Times New Roman"/>
-          <w:sz w:val="24"/>
-          <w:szCs w:val="24"/>
-        </w:rPr>
-        <w:t xml:space="preserve"> Little mention of machine learning</w:t>
-      </w:r>
-      <w:bookmarkStart w:id="0" w:name="_GoBack"/>
-      <w:bookmarkEnd w:id="0"/>
-      <w:r>
-        <w:rPr>
-          <w:rFonts w:ascii="Times New Roman" w:hAnsi="Times New Roman" w:cs="Times New Roman"/>
-          <w:sz w:val="24"/>
-          <w:szCs w:val="24"/>
-        </w:rPr>
-        <w:t xml:space="preserve"> algorithms that could be compared based on accuracy. If this is not a well thought out idea the first sentence of the paper should not talk about this being a main point in the project.</w:t>
+        <w:t xml:space="preserve">In this section, many of the points made by our team previously were </w:t>
+      </w:r>
+      <w:proofErr w:type="gramStart"/>
+      <w:r>
+        <w:rPr>
+          <w:rFonts w:ascii="Times New Roman" w:hAnsi="Times New Roman" w:cs="Times New Roman"/>
+          <w:sz w:val="24"/>
+          <w:szCs w:val="24"/>
+        </w:rPr>
+        <w:t>taken into account</w:t>
+      </w:r>
+      <w:proofErr w:type="gramEnd"/>
+      <w:r>
+        <w:rPr>
+          <w:rFonts w:ascii="Times New Roman" w:hAnsi="Times New Roman" w:cs="Times New Roman"/>
+          <w:sz w:val="24"/>
+          <w:szCs w:val="24"/>
+        </w:rPr>
+        <w:t xml:space="preserve"> and used to improve this section. It covers a large portion of </w:t>
+      </w:r>
+      <w:proofErr w:type="spellStart"/>
+      <w:r>
+        <w:rPr>
+          <w:rFonts w:ascii="Times New Roman" w:hAnsi="Times New Roman" w:cs="Times New Roman"/>
+          <w:sz w:val="24"/>
+          <w:szCs w:val="24"/>
+        </w:rPr>
+        <w:t>trade offs</w:t>
+      </w:r>
+      <w:proofErr w:type="spellEnd"/>
+      <w:r>
+        <w:rPr>
+          <w:rFonts w:ascii="Times New Roman" w:hAnsi="Times New Roman" w:cs="Times New Roman"/>
+          <w:sz w:val="24"/>
+          <w:szCs w:val="24"/>
+        </w:rPr>
+        <w:t xml:space="preserve"> when looking to different arms and processes. However, this section does not discuss any software tradeoffs, processor or microcontroller tradeoffs, or sensor/servo </w:t>
+      </w:r>
+      <w:proofErr w:type="spellStart"/>
+      <w:r>
+        <w:rPr>
+          <w:rFonts w:ascii="Times New Roman" w:hAnsi="Times New Roman" w:cs="Times New Roman"/>
+          <w:sz w:val="24"/>
+          <w:szCs w:val="24"/>
+        </w:rPr>
+        <w:t>trade offs</w:t>
+      </w:r>
+      <w:proofErr w:type="spellEnd"/>
+      <w:r>
+        <w:rPr>
+          <w:rFonts w:ascii="Times New Roman" w:hAnsi="Times New Roman" w:cs="Times New Roman"/>
+          <w:sz w:val="24"/>
+          <w:szCs w:val="24"/>
+        </w:rPr>
+        <w:t xml:space="preserve"> that should be considered in this section of the paper.</w:t>
+      </w:r>
+      <w:r>
+        <w:rPr>
+          <w:rFonts w:ascii="Times New Roman" w:hAnsi="Times New Roman" w:cs="Times New Roman"/>
+          <w:sz w:val="24"/>
+          <w:szCs w:val="24"/>
+        </w:rPr>
+        <w:t xml:space="preserve"> Little mention of machine learning algorithms that could be compared based on accuracy. If this is not a well thought out idea the first sentence of the paper should not talk about this being a main point in the project.</w:t>
       </w:r>
     </w:p>
     <w:p>
@@ -662,7 +754,25 @@
           <w:sz w:val="24"/>
           <w:szCs w:val="24"/>
         </w:rPr>
-        <w:t>All and all this section was very appreciated. It shows the</w:t>
+        <w:t xml:space="preserve">All and all this section </w:t>
+      </w:r>
+      <w:proofErr w:type="gramStart"/>
+      <w:r>
+        <w:rPr>
+          <w:rFonts w:ascii="Times New Roman" w:hAnsi="Times New Roman" w:cs="Times New Roman"/>
+          <w:sz w:val="24"/>
+          <w:szCs w:val="24"/>
+        </w:rPr>
+        <w:t>was</w:t>
+      </w:r>
+      <w:proofErr w:type="gramEnd"/>
+      <w:r>
+        <w:rPr>
+          <w:rFonts w:ascii="Times New Roman" w:hAnsi="Times New Roman" w:cs="Times New Roman"/>
+          <w:sz w:val="24"/>
+          <w:szCs w:val="24"/>
+        </w:rPr>
+        <w:t xml:space="preserve"> very appreciated. It shows the</w:t>
       </w:r>
       <w:r>
         <w:rPr>
@@ -721,23 +831,7 @@
           <w:sz w:val="24"/>
           <w:szCs w:val="24"/>
         </w:rPr>
-        <w:t xml:space="preserve">This section is a copy paste from the main paper, this section in the appendix should be used to be more detailed than the paper, along with diagrams and </w:t>
-      </w:r>
-      <w:r>
-        <w:rPr>
-          <w:rFonts w:ascii="Times New Roman" w:hAnsi="Times New Roman" w:cs="Times New Roman"/>
-          <w:sz w:val="24"/>
-          <w:szCs w:val="24"/>
-        </w:rPr>
-        <w:t>explanations</w:t>
-      </w:r>
-      <w:r>
-        <w:rPr>
-          <w:rFonts w:ascii="Times New Roman" w:hAnsi="Times New Roman" w:cs="Times New Roman"/>
-          <w:sz w:val="24"/>
-          <w:szCs w:val="24"/>
-        </w:rPr>
-        <w:t>.</w:t>
+        <w:t>This section is a copy paste from the main paper, this section in the appendix should be used to be more detailed than the paper, along with diagrams and explanations.</w:t>
       </w:r>
     </w:p>
     <w:p>
@@ -2578,7 +2672,7 @@
       </w:pPr>
     </w:pPrDefault>
   </w:docDefaults>
-  <w:latentStyles w:defLockedState="0" w:defUIPriority="99" w:defSemiHidden="0" w:defUnhideWhenUsed="0" w:defQFormat="0" w:count="376">
+  <w:latentStyles w:defLockedState="0" w:defUIPriority="99" w:defSemiHidden="0" w:defUnhideWhenUsed="0" w:defQFormat="0" w:count="377">
     <w:lsdException w:name="Normal" w:uiPriority="0" w:qFormat="1"/>
     <w:lsdException w:name="heading 1" w:uiPriority="9" w:qFormat="1"/>
     <w:lsdException w:name="heading 2" w:semiHidden="1" w:uiPriority="9" w:unhideWhenUsed="1" w:qFormat="1"/>
@@ -2684,7 +2778,6 @@
     <w:lsdException w:name="HTML Sample" w:semiHidden="1" w:unhideWhenUsed="1"/>
     <w:lsdException w:name="HTML Typewriter" w:semiHidden="1" w:unhideWhenUsed="1"/>
     <w:lsdException w:name="HTML Variable" w:semiHidden="1" w:unhideWhenUsed="1"/>
-    <w:lsdException w:name="Normal Table" w:semiHidden="1" w:unhideWhenUsed="1"/>
     <w:lsdException w:name="annotation subject" w:semiHidden="1" w:unhideWhenUsed="1"/>
     <w:lsdException w:name="No List" w:semiHidden="1" w:unhideWhenUsed="1"/>
     <w:lsdException w:name="Outline List 1" w:semiHidden="1" w:unhideWhenUsed="1"/>
@@ -2731,10 +2824,8 @@
     <w:lsdException w:name="Table Subtle 2" w:semiHidden="1" w:unhideWhenUsed="1"/>
     <w:lsdException w:name="Table Web 1" w:semiHidden="1" w:unhideWhenUsed="1"/>
     <w:lsdException w:name="Table Web 2" w:semiHidden="1" w:unhideWhenUsed="1"/>
-    <w:lsdException w:name="Table Web 3" w:semiHidden="1" w:unhideWhenUsed="1"/>
     <w:lsdException w:name="Balloon Text" w:semiHidden="1" w:unhideWhenUsed="1"/>
     <w:lsdException w:name="Table Grid" w:uiPriority="39"/>
-    <w:lsdException w:name="Table Theme" w:semiHidden="1" w:unhideWhenUsed="1"/>
     <w:lsdException w:name="Placeholder Text" w:semiHidden="1"/>
     <w:lsdException w:name="No Spacing" w:uiPriority="1" w:qFormat="1"/>
     <w:lsdException w:name="Light Shading" w:uiPriority="60"/>
@@ -2955,6 +3046,7 @@
     <w:lsdException w:name="Hashtag" w:semiHidden="1" w:unhideWhenUsed="1"/>
     <w:lsdException w:name="Unresolved Mention" w:semiHidden="1" w:unhideWhenUsed="1"/>
     <w:lsdException w:name="Smart Link" w:semiHidden="1" w:unhideWhenUsed="1"/>
+    <w:lsdException w:name="Smart Link Error" w:semiHidden="1" w:unhideWhenUsed="1"/>
   </w:latentStyles>
   <w:style w:type="paragraph" w:default="1" w:styleId="Normal">
     <w:name w:val="Normal"/>

</xml_diff>